<commit_message>
Modified the library code to match the document.
</commit_message>
<xml_diff>
--- a/demos/propboe/PropLib.docx
+++ b/demos/propboe/PropLib.docx
@@ -49,22 +49,12 @@
       <w:pPr>
         <w:jc w:val="center"/>
       </w:pPr>
-      <w:proofErr w:type="gramStart"/>
-      <w:r>
-        <w:t>by</w:t>
-      </w:r>
-      <w:proofErr w:type="gramEnd"/>
-      <w:r>
-        <w:t xml:space="preserve"> George </w:t>
-      </w:r>
-      <w:proofErr w:type="spellStart"/>
-      <w:r>
-        <w:t>Ant</w:t>
+      <w:r>
+        <w:t>by George Ant</w:t>
       </w:r>
       <w:r>
         <w:t>robus</w:t>
       </w:r>
-      <w:proofErr w:type="spellEnd"/>
     </w:p>
     <w:p>
       <w:pPr>
@@ -2085,7 +2075,6 @@
         </w:rPr>
         <w:br w:type="page"/>
       </w:r>
-      <w:bookmarkStart w:id="0" w:name="_GoBack"/>
     </w:p>
     <w:p>
       <w:pPr>
@@ -2094,55 +2083,41 @@
           <w:noProof/>
         </w:rPr>
       </w:pPr>
-      <w:bookmarkStart w:id="1" w:name="_Toc196723941"/>
-      <w:bookmarkEnd w:id="0"/>
+      <w:bookmarkStart w:id="0" w:name="_Toc196723941"/>
       <w:r>
         <w:rPr>
           <w:noProof/>
         </w:rPr>
         <w:t>Pin Functions</w:t>
       </w:r>
+      <w:bookmarkEnd w:id="0"/>
+    </w:p>
+    <w:p/>
+    <w:p>
+      <w:r>
+        <w:t>To use the pin functions, include the &lt;propeller/pin</w:t>
+      </w:r>
+      <w:bookmarkStart w:id="1" w:name="_GoBack"/>
       <w:bookmarkEnd w:id="1"/>
+      <w:r>
+        <w:t>.h” header file.</w:t>
+      </w:r>
+    </w:p>
+    <w:p>
+      <w:pPr>
+        <w:pStyle w:val="Heading2"/>
+      </w:pPr>
+      <w:bookmarkStart w:id="2" w:name="_Toc196723942"/>
+      <w:r>
+        <w:t>pinI</w:t>
+      </w:r>
+      <w:r>
+        <w:t>nput</w:t>
+      </w:r>
+      <w:bookmarkEnd w:id="2"/>
     </w:p>
     <w:p/>
     <w:p>
-      <w:r>
-        <w:t>To use the pin functions, include the &lt;propeller/</w:t>
-      </w:r>
-      <w:proofErr w:type="spellStart"/>
-      <w:r>
-        <w:t>pin</w:t>
-      </w:r>
-      <w:r>
-        <w:t>s</w:t>
-      </w:r>
-      <w:r>
-        <w:t>.h</w:t>
-      </w:r>
-      <w:proofErr w:type="spellEnd"/>
-      <w:r>
-        <w:t>” header file.</w:t>
-      </w:r>
-    </w:p>
-    <w:p>
-      <w:pPr>
-        <w:pStyle w:val="Heading2"/>
-      </w:pPr>
-      <w:bookmarkStart w:id="2" w:name="_Toc196723942"/>
-      <w:proofErr w:type="spellStart"/>
-      <w:proofErr w:type="gramStart"/>
-      <w:r>
-        <w:t>pinI</w:t>
-      </w:r>
-      <w:r>
-        <w:t>nput</w:t>
-      </w:r>
-      <w:bookmarkEnd w:id="2"/>
-      <w:proofErr w:type="spellEnd"/>
-      <w:proofErr w:type="gramEnd"/>
-    </w:p>
-    <w:p/>
-    <w:p>
       <w:pPr>
         <w:pStyle w:val="Prototype"/>
       </w:pPr>
@@ -2154,32 +2129,11 @@
       <w:pPr>
         <w:pStyle w:val="Code"/>
       </w:pPr>
-      <w:proofErr w:type="gramStart"/>
-      <w:r>
-        <w:t>void</w:t>
-      </w:r>
-      <w:proofErr w:type="gramEnd"/>
-      <w:r>
-        <w:t xml:space="preserve"> </w:t>
-      </w:r>
-      <w:proofErr w:type="spellStart"/>
-      <w:r>
-        <w:t>pinI</w:t>
-      </w:r>
-      <w:r>
-        <w:t>nput</w:t>
-      </w:r>
-      <w:proofErr w:type="spellEnd"/>
-      <w:r>
-        <w:t>(</w:t>
-      </w:r>
-      <w:proofErr w:type="spellStart"/>
-      <w:r>
-        <w:t>int</w:t>
-      </w:r>
-      <w:proofErr w:type="spellEnd"/>
-      <w:r>
-        <w:t xml:space="preserve"> pin);</w:t>
+      <w:r>
+        <w:t>void pinI</w:t>
+      </w:r>
+      <w:r>
+        <w:t>nput(int pin);</w:t>
       </w:r>
     </w:p>
     <w:p>
@@ -2226,15 +2180,7 @@
               <w:ind w:left="0"/>
             </w:pPr>
             <w:r>
-              <w:t>[</w:t>
-            </w:r>
-            <w:proofErr w:type="gramStart"/>
-            <w:r>
-              <w:t>in</w:t>
-            </w:r>
-            <w:proofErr w:type="gramEnd"/>
-            <w:r>
-              <w:t>]</w:t>
+              <w:t>[in]</w:t>
             </w:r>
           </w:p>
         </w:tc>
@@ -2247,11 +2193,9 @@
               <w:pStyle w:val="Description"/>
               <w:ind w:left="0"/>
             </w:pPr>
-            <w:proofErr w:type="gramStart"/>
             <w:r>
               <w:t>pin</w:t>
             </w:r>
-            <w:proofErr w:type="gramEnd"/>
           </w:p>
         </w:tc>
         <w:tc>
@@ -2320,14 +2264,10 @@
         <w:pStyle w:val="Heading2"/>
       </w:pPr>
       <w:bookmarkStart w:id="3" w:name="_Toc196723943"/>
-      <w:proofErr w:type="spellStart"/>
-      <w:proofErr w:type="gramStart"/>
       <w:r>
         <w:t>pinOutput</w:t>
       </w:r>
       <w:bookmarkEnd w:id="3"/>
-      <w:proofErr w:type="spellEnd"/>
-      <w:proofErr w:type="gramEnd"/>
     </w:p>
     <w:p/>
     <w:p>
@@ -2342,32 +2282,11 @@
       <w:pPr>
         <w:pStyle w:val="Code"/>
       </w:pPr>
-      <w:proofErr w:type="gramStart"/>
-      <w:r>
-        <w:t>void</w:t>
-      </w:r>
-      <w:proofErr w:type="gramEnd"/>
-      <w:r>
-        <w:t xml:space="preserve"> </w:t>
-      </w:r>
-      <w:proofErr w:type="spellStart"/>
-      <w:r>
-        <w:t>pinOut</w:t>
-      </w:r>
-      <w:r>
-        <w:t>put</w:t>
-      </w:r>
-      <w:proofErr w:type="spellEnd"/>
-      <w:r>
-        <w:t>(</w:t>
-      </w:r>
-      <w:proofErr w:type="spellStart"/>
-      <w:r>
-        <w:t>int</w:t>
-      </w:r>
-      <w:proofErr w:type="spellEnd"/>
-      <w:r>
-        <w:t xml:space="preserve"> pin);</w:t>
+      <w:r>
+        <w:t>void pinOut</w:t>
+      </w:r>
+      <w:r>
+        <w:t>put(int pin);</w:t>
       </w:r>
     </w:p>
     <w:p>
@@ -2414,15 +2333,7 @@
               <w:ind w:left="0"/>
             </w:pPr>
             <w:r>
-              <w:t>[</w:t>
-            </w:r>
-            <w:proofErr w:type="gramStart"/>
-            <w:r>
-              <w:t>in</w:t>
-            </w:r>
-            <w:proofErr w:type="gramEnd"/>
-            <w:r>
-              <w:t>]</w:t>
+              <w:t>[in]</w:t>
             </w:r>
           </w:p>
         </w:tc>
@@ -2435,11 +2346,9 @@
               <w:pStyle w:val="Description"/>
               <w:ind w:left="0"/>
             </w:pPr>
-            <w:proofErr w:type="gramStart"/>
             <w:r>
               <w:t>pin</w:t>
             </w:r>
-            <w:proofErr w:type="gramEnd"/>
           </w:p>
         </w:tc>
         <w:tc>
@@ -2505,8 +2414,6 @@
         <w:pStyle w:val="Heading2"/>
       </w:pPr>
       <w:bookmarkStart w:id="4" w:name="_Toc196723944"/>
-      <w:proofErr w:type="spellStart"/>
-      <w:proofErr w:type="gramStart"/>
       <w:r>
         <w:t>pinGetDir</w:t>
       </w:r>
@@ -2514,8 +2421,6 @@
         <w:t>ection</w:t>
       </w:r>
       <w:bookmarkEnd w:id="4"/>
-      <w:proofErr w:type="spellEnd"/>
-      <w:proofErr w:type="gramEnd"/>
     </w:p>
     <w:p/>
     <w:p>
@@ -2530,34 +2435,14 @@
       <w:pPr>
         <w:pStyle w:val="Code"/>
       </w:pPr>
-      <w:proofErr w:type="spellStart"/>
-      <w:proofErr w:type="gramStart"/>
-      <w:r>
-        <w:t>int</w:t>
-      </w:r>
-      <w:proofErr w:type="spellEnd"/>
-      <w:proofErr w:type="gramEnd"/>
-      <w:r>
-        <w:t xml:space="preserve"> </w:t>
-      </w:r>
-      <w:proofErr w:type="spellStart"/>
-      <w:r>
-        <w:t>pinGetDir</w:t>
+      <w:r>
+        <w:t>int pinGetDir</w:t>
       </w:r>
       <w:r>
         <w:t>ection</w:t>
       </w:r>
-      <w:proofErr w:type="spellEnd"/>
-      <w:r>
-        <w:t>(</w:t>
-      </w:r>
-      <w:proofErr w:type="spellStart"/>
-      <w:r>
-        <w:t>int</w:t>
-      </w:r>
-      <w:proofErr w:type="spellEnd"/>
-      <w:r>
-        <w:t xml:space="preserve"> pin);</w:t>
+      <w:r>
+        <w:t>(int pin);</w:t>
       </w:r>
     </w:p>
     <w:p>
@@ -2604,15 +2489,7 @@
               <w:ind w:left="0"/>
             </w:pPr>
             <w:r>
-              <w:t>[</w:t>
-            </w:r>
-            <w:proofErr w:type="gramStart"/>
-            <w:r>
-              <w:t>in</w:t>
-            </w:r>
-            <w:proofErr w:type="gramEnd"/>
-            <w:r>
-              <w:t>]</w:t>
+              <w:t>[in]</w:t>
             </w:r>
           </w:p>
         </w:tc>
@@ -2625,11 +2502,9 @@
               <w:pStyle w:val="Description"/>
               <w:ind w:left="0"/>
             </w:pPr>
-            <w:proofErr w:type="gramStart"/>
             <w:r>
               <w:t>pin</w:t>
             </w:r>
-            <w:proofErr w:type="gramEnd"/>
           </w:p>
         </w:tc>
         <w:tc>
@@ -2686,19 +2561,15 @@
       <w:pPr>
         <w:pStyle w:val="Description"/>
       </w:pPr>
-      <w:proofErr w:type="gramStart"/>
       <w:r>
         <w:t>The pin direction.</w:t>
       </w:r>
-      <w:proofErr w:type="gramEnd"/>
     </w:p>
     <w:p>
       <w:pPr>
         <w:pStyle w:val="Heading2"/>
       </w:pPr>
       <w:bookmarkStart w:id="5" w:name="_Toc196723945"/>
-      <w:proofErr w:type="spellStart"/>
-      <w:proofErr w:type="gramStart"/>
       <w:r>
         <w:t>pinSetDir</w:t>
       </w:r>
@@ -2706,8 +2577,6 @@
         <w:t>ection</w:t>
       </w:r>
       <w:bookmarkEnd w:id="5"/>
-      <w:proofErr w:type="spellEnd"/>
-      <w:proofErr w:type="gramEnd"/>
     </w:p>
     <w:p/>
     <w:p>
@@ -2722,43 +2591,17 @@
       <w:pPr>
         <w:pStyle w:val="Code"/>
       </w:pPr>
-      <w:proofErr w:type="gramStart"/>
-      <w:r>
-        <w:t>void</w:t>
-      </w:r>
-      <w:proofErr w:type="gramEnd"/>
-      <w:r>
-        <w:t xml:space="preserve"> </w:t>
-      </w:r>
-      <w:proofErr w:type="spellStart"/>
-      <w:r>
-        <w:t>pinSetDir</w:t>
+      <w:r>
+        <w:t>void pinSetDir</w:t>
       </w:r>
       <w:r>
         <w:t>ection</w:t>
       </w:r>
-      <w:proofErr w:type="spellEnd"/>
-      <w:r>
-        <w:t>(</w:t>
-      </w:r>
-      <w:proofErr w:type="spellStart"/>
-      <w:r>
-        <w:t>int</w:t>
-      </w:r>
-      <w:proofErr w:type="spellEnd"/>
-      <w:r>
-        <w:t xml:space="preserve"> pin</w:t>
-      </w:r>
-      <w:r>
-        <w:t xml:space="preserve">, </w:t>
-      </w:r>
-      <w:proofErr w:type="spellStart"/>
-      <w:r>
-        <w:t>int</w:t>
-      </w:r>
-      <w:proofErr w:type="spellEnd"/>
-      <w:r>
-        <w:t xml:space="preserve"> direction</w:t>
+      <w:r>
+        <w:t>(int pin</w:t>
+      </w:r>
+      <w:r>
+        <w:t>, int direction</w:t>
       </w:r>
       <w:r>
         <w:t>);</w:t>
@@ -2808,15 +2651,7 @@
               <w:ind w:left="0"/>
             </w:pPr>
             <w:r>
-              <w:t>[</w:t>
-            </w:r>
-            <w:proofErr w:type="gramStart"/>
-            <w:r>
-              <w:t>in</w:t>
-            </w:r>
-            <w:proofErr w:type="gramEnd"/>
-            <w:r>
-              <w:t>]</w:t>
+              <w:t>[in]</w:t>
             </w:r>
           </w:p>
         </w:tc>
@@ -2829,11 +2664,9 @@
               <w:pStyle w:val="Description"/>
               <w:ind w:left="0"/>
             </w:pPr>
-            <w:proofErr w:type="gramStart"/>
             <w:r>
               <w:t>pin</w:t>
             </w:r>
-            <w:proofErr w:type="gramEnd"/>
           </w:p>
         </w:tc>
         <w:tc>
@@ -2862,15 +2695,7 @@
               <w:ind w:left="0"/>
             </w:pPr>
             <w:r>
-              <w:t>[</w:t>
-            </w:r>
-            <w:proofErr w:type="gramStart"/>
-            <w:r>
-              <w:t>in</w:t>
-            </w:r>
-            <w:proofErr w:type="gramEnd"/>
-            <w:r>
-              <w:t>]</w:t>
+              <w:t>[in]</w:t>
             </w:r>
           </w:p>
         </w:tc>
@@ -2883,11 +2708,9 @@
               <w:pStyle w:val="Description"/>
               <w:ind w:left="0"/>
             </w:pPr>
-            <w:proofErr w:type="gramStart"/>
             <w:r>
               <w:t>direction</w:t>
             </w:r>
-            <w:proofErr w:type="gramEnd"/>
           </w:p>
         </w:tc>
         <w:tc>
@@ -2924,15 +2747,7 @@
         <w:pStyle w:val="Description"/>
       </w:pPr>
       <w:r>
-        <w:t xml:space="preserve">Sets the direction of a pin. Set direction to 0 for input pins and 1 for output pins. Since pins are inputs by default, this function or </w:t>
-      </w:r>
-      <w:proofErr w:type="spellStart"/>
-      <w:r>
-        <w:t>pinOutput</w:t>
-      </w:r>
-      <w:proofErr w:type="spellEnd"/>
-      <w:r>
-        <w:t xml:space="preserve"> must be called to set a pin to be an output before you use it as an output.</w:t>
+        <w:t>Sets the direction of a pin. Set direction to 0 for input pins and 1 for output pins. Since pins are inputs by default, this function or pinOutput must be called to set a pin to be an output before you use it as an output.</w:t>
       </w:r>
     </w:p>
     <w:p>
@@ -2952,25 +2767,19 @@
       <w:pPr>
         <w:pStyle w:val="Description"/>
       </w:pPr>
-      <w:proofErr w:type="gramStart"/>
       <w:r>
         <w:t>The pin direction.</w:t>
       </w:r>
-      <w:proofErr w:type="gramEnd"/>
     </w:p>
     <w:p>
       <w:pPr>
         <w:pStyle w:val="Heading2"/>
       </w:pPr>
       <w:bookmarkStart w:id="6" w:name="_Toc196723946"/>
-      <w:proofErr w:type="spellStart"/>
-      <w:proofErr w:type="gramStart"/>
       <w:r>
         <w:t>pinReverseDirection</w:t>
       </w:r>
       <w:bookmarkEnd w:id="6"/>
-      <w:proofErr w:type="spellEnd"/>
-      <w:proofErr w:type="gramEnd"/>
     </w:p>
     <w:p/>
     <w:p>
@@ -2985,29 +2794,14 @@
       <w:pPr>
         <w:pStyle w:val="Code"/>
       </w:pPr>
-      <w:proofErr w:type="gramStart"/>
       <w:r>
         <w:t>void</w:t>
       </w:r>
-      <w:proofErr w:type="gramEnd"/>
-      <w:r>
-        <w:t xml:space="preserve"> </w:t>
-      </w:r>
-      <w:proofErr w:type="spellStart"/>
-      <w:r>
-        <w:t>pinReverseDirection</w:t>
-      </w:r>
-      <w:proofErr w:type="spellEnd"/>
-      <w:r>
-        <w:t>(</w:t>
-      </w:r>
-      <w:proofErr w:type="spellStart"/>
-      <w:r>
-        <w:t>int</w:t>
-      </w:r>
-      <w:proofErr w:type="spellEnd"/>
-      <w:r>
-        <w:t xml:space="preserve"> pin);</w:t>
+      <w:r>
+        <w:t xml:space="preserve"> pinReverseDirection</w:t>
+      </w:r>
+      <w:r>
+        <w:t>(int pin);</w:t>
       </w:r>
     </w:p>
     <w:p>
@@ -3054,15 +2848,7 @@
               <w:ind w:left="0"/>
             </w:pPr>
             <w:r>
-              <w:t>[</w:t>
-            </w:r>
-            <w:proofErr w:type="gramStart"/>
-            <w:r>
-              <w:t>in</w:t>
-            </w:r>
-            <w:proofErr w:type="gramEnd"/>
-            <w:r>
-              <w:t>]</w:t>
+              <w:t>[in]</w:t>
             </w:r>
           </w:p>
         </w:tc>
@@ -3075,11 +2861,9 @@
               <w:pStyle w:val="Description"/>
               <w:ind w:left="0"/>
             </w:pPr>
-            <w:proofErr w:type="gramStart"/>
             <w:r>
               <w:t>pin</w:t>
             </w:r>
-            <w:proofErr w:type="gramEnd"/>
           </w:p>
         </w:tc>
         <w:tc>
@@ -3145,14 +2929,10 @@
         <w:pStyle w:val="Heading2"/>
       </w:pPr>
       <w:bookmarkStart w:id="7" w:name="_Toc196723947"/>
-      <w:proofErr w:type="spellStart"/>
-      <w:proofErr w:type="gramStart"/>
       <w:r>
         <w:t>pinGet</w:t>
       </w:r>
       <w:bookmarkEnd w:id="7"/>
-      <w:proofErr w:type="spellEnd"/>
-      <w:proofErr w:type="gramEnd"/>
     </w:p>
     <w:p/>
     <w:p>
@@ -3167,31 +2947,11 @@
       <w:pPr>
         <w:pStyle w:val="Code"/>
       </w:pPr>
-      <w:proofErr w:type="spellStart"/>
-      <w:proofErr w:type="gramStart"/>
-      <w:r>
-        <w:t>int</w:t>
-      </w:r>
-      <w:proofErr w:type="spellEnd"/>
-      <w:proofErr w:type="gramEnd"/>
-      <w:r>
-        <w:t xml:space="preserve"> </w:t>
-      </w:r>
-      <w:proofErr w:type="spellStart"/>
-      <w:r>
-        <w:t>pinGet</w:t>
-      </w:r>
-      <w:proofErr w:type="spellEnd"/>
-      <w:r>
-        <w:t>(</w:t>
-      </w:r>
-      <w:proofErr w:type="spellStart"/>
-      <w:r>
-        <w:t>int</w:t>
-      </w:r>
-      <w:proofErr w:type="spellEnd"/>
-      <w:r>
-        <w:t xml:space="preserve"> pin);</w:t>
+      <w:r>
+        <w:t>int pinGet</w:t>
+      </w:r>
+      <w:r>
+        <w:t>(int pin);</w:t>
       </w:r>
     </w:p>
     <w:p>
@@ -3238,15 +2998,7 @@
               <w:ind w:left="0"/>
             </w:pPr>
             <w:r>
-              <w:t>[</w:t>
-            </w:r>
-            <w:proofErr w:type="gramStart"/>
-            <w:r>
-              <w:t>in</w:t>
-            </w:r>
-            <w:proofErr w:type="gramEnd"/>
-            <w:r>
-              <w:t>]</w:t>
+              <w:t>[in]</w:t>
             </w:r>
           </w:p>
         </w:tc>
@@ -3259,11 +3011,9 @@
               <w:pStyle w:val="Description"/>
               <w:ind w:left="0"/>
             </w:pPr>
-            <w:proofErr w:type="gramStart"/>
             <w:r>
               <w:t>pin</w:t>
             </w:r>
-            <w:proofErr w:type="gramEnd"/>
           </w:p>
         </w:tc>
         <w:tc>
@@ -3320,25 +3070,19 @@
       <w:pPr>
         <w:pStyle w:val="Description"/>
       </w:pPr>
-      <w:proofErr w:type="gramStart"/>
       <w:r>
         <w:t>The pin value.</w:t>
       </w:r>
-      <w:proofErr w:type="gramEnd"/>
     </w:p>
     <w:p>
       <w:pPr>
         <w:pStyle w:val="Heading2"/>
       </w:pPr>
       <w:bookmarkStart w:id="8" w:name="_Toc196723948"/>
-      <w:proofErr w:type="spellStart"/>
-      <w:proofErr w:type="gramStart"/>
       <w:r>
         <w:t>pinSet</w:t>
       </w:r>
       <w:bookmarkEnd w:id="8"/>
-      <w:proofErr w:type="spellEnd"/>
-      <w:proofErr w:type="gramEnd"/>
     </w:p>
     <w:p/>
     <w:p>
@@ -3353,40 +3097,14 @@
       <w:pPr>
         <w:pStyle w:val="Code"/>
       </w:pPr>
-      <w:proofErr w:type="gramStart"/>
-      <w:r>
-        <w:t>void</w:t>
-      </w:r>
-      <w:proofErr w:type="gramEnd"/>
-      <w:r>
-        <w:t xml:space="preserve"> </w:t>
-      </w:r>
-      <w:proofErr w:type="spellStart"/>
-      <w:r>
-        <w:t>pinSet</w:t>
-      </w:r>
-      <w:proofErr w:type="spellEnd"/>
-      <w:r>
-        <w:t>(</w:t>
-      </w:r>
-      <w:proofErr w:type="spellStart"/>
-      <w:r>
-        <w:t>int</w:t>
-      </w:r>
-      <w:proofErr w:type="spellEnd"/>
-      <w:r>
-        <w:t xml:space="preserve"> pin</w:t>
-      </w:r>
-      <w:r>
-        <w:t xml:space="preserve">, </w:t>
-      </w:r>
-      <w:proofErr w:type="spellStart"/>
-      <w:r>
-        <w:t>int</w:t>
-      </w:r>
-      <w:proofErr w:type="spellEnd"/>
-      <w:r>
-        <w:t xml:space="preserve"> value</w:t>
+      <w:r>
+        <w:t>void pinSet</w:t>
+      </w:r>
+      <w:r>
+        <w:t>(int pin</w:t>
+      </w:r>
+      <w:r>
+        <w:t>, int value</w:t>
       </w:r>
       <w:r>
         <w:t>);</w:t>
@@ -3436,15 +3154,7 @@
               <w:ind w:left="0"/>
             </w:pPr>
             <w:r>
-              <w:t>[</w:t>
-            </w:r>
-            <w:proofErr w:type="gramStart"/>
-            <w:r>
-              <w:t>in</w:t>
-            </w:r>
-            <w:proofErr w:type="gramEnd"/>
-            <w:r>
-              <w:t>]</w:t>
+              <w:t>[in]</w:t>
             </w:r>
           </w:p>
         </w:tc>
@@ -3457,11 +3167,9 @@
               <w:pStyle w:val="Description"/>
               <w:ind w:left="0"/>
             </w:pPr>
-            <w:proofErr w:type="gramStart"/>
             <w:r>
               <w:t>pin</w:t>
             </w:r>
-            <w:proofErr w:type="gramEnd"/>
           </w:p>
         </w:tc>
         <w:tc>
@@ -3490,15 +3198,7 @@
               <w:ind w:left="0"/>
             </w:pPr>
             <w:r>
-              <w:t>[</w:t>
-            </w:r>
-            <w:proofErr w:type="gramStart"/>
-            <w:r>
-              <w:t>in</w:t>
-            </w:r>
-            <w:proofErr w:type="gramEnd"/>
-            <w:r>
-              <w:t>]</w:t>
+              <w:t>[in]</w:t>
             </w:r>
           </w:p>
         </w:tc>
@@ -3511,11 +3211,9 @@
               <w:pStyle w:val="Description"/>
               <w:ind w:left="0"/>
             </w:pPr>
-            <w:proofErr w:type="gramStart"/>
             <w:r>
               <w:t>value</w:t>
             </w:r>
-            <w:proofErr w:type="gramEnd"/>
           </w:p>
         </w:tc>
         <w:tc>
@@ -3561,23 +3259,7 @@
         <w:t>.</w:t>
       </w:r>
       <w:r>
-        <w:t xml:space="preserve"> Since pins are inputs by default, the pin should be set to an output using either </w:t>
-      </w:r>
-      <w:proofErr w:type="spellStart"/>
-      <w:r>
-        <w:t>pinOutput</w:t>
-      </w:r>
-      <w:proofErr w:type="spellEnd"/>
-      <w:r>
-        <w:t xml:space="preserve"> or </w:t>
-      </w:r>
-      <w:proofErr w:type="spellStart"/>
-      <w:r>
-        <w:t>pinSetDir</w:t>
-      </w:r>
-      <w:proofErr w:type="spellEnd"/>
-      <w:r>
-        <w:t xml:space="preserve"> prior to calling this function.</w:t>
+        <w:t xml:space="preserve"> Since pins are inputs by default, the pin should be set to an output using either pinOutput or pinSetDir prior to calling this function.</w:t>
       </w:r>
     </w:p>
     <w:p>
@@ -3606,14 +3288,10 @@
         <w:pStyle w:val="Heading2"/>
       </w:pPr>
       <w:bookmarkStart w:id="9" w:name="_Toc196723949"/>
-      <w:proofErr w:type="spellStart"/>
-      <w:proofErr w:type="gramStart"/>
       <w:r>
         <w:t>pinGetField</w:t>
       </w:r>
       <w:bookmarkEnd w:id="9"/>
-      <w:proofErr w:type="spellEnd"/>
-      <w:proofErr w:type="gramEnd"/>
     </w:p>
     <w:p/>
     <w:p>
@@ -3628,42 +3306,14 @@
       <w:pPr>
         <w:pStyle w:val="Code"/>
       </w:pPr>
-      <w:proofErr w:type="spellStart"/>
-      <w:proofErr w:type="gramStart"/>
-      <w:r>
-        <w:t>int</w:t>
-      </w:r>
-      <w:proofErr w:type="spellEnd"/>
-      <w:proofErr w:type="gramEnd"/>
-      <w:r>
-        <w:t xml:space="preserve"> </w:t>
-      </w:r>
-      <w:proofErr w:type="spellStart"/>
-      <w:r>
-        <w:t>pinGetField</w:t>
-      </w:r>
-      <w:proofErr w:type="spellEnd"/>
-      <w:r>
-        <w:t>(</w:t>
-      </w:r>
-      <w:proofErr w:type="spellStart"/>
-      <w:r>
-        <w:t>int</w:t>
-      </w:r>
-      <w:proofErr w:type="spellEnd"/>
-      <w:r>
-        <w:t xml:space="preserve"> </w:t>
-      </w:r>
-      <w:r>
-        <w:t xml:space="preserve">high, </w:t>
-      </w:r>
-      <w:proofErr w:type="spellStart"/>
-      <w:r>
-        <w:t>int</w:t>
-      </w:r>
-      <w:proofErr w:type="spellEnd"/>
-      <w:r>
-        <w:t xml:space="preserve"> low</w:t>
+      <w:r>
+        <w:t>int pinGetField</w:t>
+      </w:r>
+      <w:r>
+        <w:t xml:space="preserve">(int </w:t>
+      </w:r>
+      <w:r>
+        <w:t>high, int low</w:t>
       </w:r>
       <w:r>
         <w:t>);</w:t>
@@ -3713,15 +3363,7 @@
               <w:ind w:left="0"/>
             </w:pPr>
             <w:r>
-              <w:t>[</w:t>
-            </w:r>
-            <w:proofErr w:type="gramStart"/>
-            <w:r>
-              <w:t>in</w:t>
-            </w:r>
-            <w:proofErr w:type="gramEnd"/>
-            <w:r>
-              <w:t>]</w:t>
+              <w:t>[in]</w:t>
             </w:r>
           </w:p>
         </w:tc>
@@ -3734,11 +3376,9 @@
               <w:pStyle w:val="Description"/>
               <w:ind w:left="0"/>
             </w:pPr>
-            <w:proofErr w:type="gramStart"/>
             <w:r>
               <w:t>high</w:t>
             </w:r>
-            <w:proofErr w:type="gramEnd"/>
           </w:p>
         </w:tc>
         <w:tc>
@@ -3767,15 +3407,7 @@
               <w:ind w:left="0"/>
             </w:pPr>
             <w:r>
-              <w:t>[</w:t>
-            </w:r>
-            <w:proofErr w:type="gramStart"/>
-            <w:r>
-              <w:t>in</w:t>
-            </w:r>
-            <w:proofErr w:type="gramEnd"/>
-            <w:r>
-              <w:t>]</w:t>
+              <w:t>[in]</w:t>
             </w:r>
           </w:p>
         </w:tc>
@@ -3788,11 +3420,9 @@
               <w:pStyle w:val="Description"/>
               <w:ind w:left="0"/>
             </w:pPr>
-            <w:proofErr w:type="gramStart"/>
             <w:r>
               <w:t>low</w:t>
             </w:r>
-            <w:proofErr w:type="gramEnd"/>
           </w:p>
         </w:tc>
         <w:tc>
@@ -3849,25 +3479,19 @@
       <w:pPr>
         <w:pStyle w:val="Description"/>
       </w:pPr>
-      <w:proofErr w:type="gramStart"/>
       <w:r>
         <w:t>The value of the pins in the field.</w:t>
       </w:r>
-      <w:proofErr w:type="gramEnd"/>
     </w:p>
     <w:p>
       <w:pPr>
         <w:pStyle w:val="Heading2"/>
       </w:pPr>
       <w:bookmarkStart w:id="10" w:name="_Toc196723950"/>
-      <w:proofErr w:type="spellStart"/>
-      <w:proofErr w:type="gramStart"/>
       <w:r>
         <w:t>pinSetField</w:t>
       </w:r>
       <w:bookmarkEnd w:id="10"/>
-      <w:proofErr w:type="spellEnd"/>
-      <w:proofErr w:type="gramEnd"/>
     </w:p>
     <w:p/>
     <w:p>
@@ -3882,48 +3506,17 @@
       <w:pPr>
         <w:pStyle w:val="Code"/>
       </w:pPr>
-      <w:proofErr w:type="gramStart"/>
       <w:r>
         <w:t>void</w:t>
       </w:r>
-      <w:proofErr w:type="gramEnd"/>
-      <w:r>
-        <w:t xml:space="preserve"> </w:t>
-      </w:r>
-      <w:proofErr w:type="spellStart"/>
-      <w:r>
-        <w:t>pinSetField</w:t>
-      </w:r>
-      <w:proofErr w:type="spellEnd"/>
-      <w:r>
-        <w:t>(</w:t>
-      </w:r>
-      <w:proofErr w:type="spellStart"/>
-      <w:r>
-        <w:t>int</w:t>
-      </w:r>
-      <w:proofErr w:type="spellEnd"/>
-      <w:r>
-        <w:t xml:space="preserve"> </w:t>
-      </w:r>
-      <w:r>
-        <w:t xml:space="preserve">high, </w:t>
-      </w:r>
-      <w:proofErr w:type="spellStart"/>
-      <w:r>
-        <w:t>int</w:t>
-      </w:r>
-      <w:proofErr w:type="spellEnd"/>
-      <w:r>
-        <w:t xml:space="preserve"> low, </w:t>
-      </w:r>
-      <w:proofErr w:type="spellStart"/>
-      <w:r>
-        <w:t>int</w:t>
-      </w:r>
-      <w:proofErr w:type="spellEnd"/>
-      <w:r>
-        <w:t xml:space="preserve"> value</w:t>
+      <w:r>
+        <w:t xml:space="preserve"> pinSetField</w:t>
+      </w:r>
+      <w:r>
+        <w:t xml:space="preserve">(int </w:t>
+      </w:r>
+      <w:r>
+        <w:t>high, int low, int value</w:t>
       </w:r>
       <w:r>
         <w:t>);</w:t>
@@ -3973,15 +3566,7 @@
               <w:ind w:left="0"/>
             </w:pPr>
             <w:r>
-              <w:t>[</w:t>
-            </w:r>
-            <w:proofErr w:type="gramStart"/>
-            <w:r>
-              <w:t>in</w:t>
-            </w:r>
-            <w:proofErr w:type="gramEnd"/>
-            <w:r>
-              <w:t>]</w:t>
+              <w:t>[in]</w:t>
             </w:r>
           </w:p>
         </w:tc>
@@ -3994,11 +3579,9 @@
               <w:pStyle w:val="Description"/>
               <w:ind w:left="0"/>
             </w:pPr>
-            <w:proofErr w:type="gramStart"/>
             <w:r>
               <w:t>high</w:t>
             </w:r>
-            <w:proofErr w:type="gramEnd"/>
           </w:p>
         </w:tc>
         <w:tc>
@@ -4027,15 +3610,7 @@
               <w:ind w:left="0"/>
             </w:pPr>
             <w:r>
-              <w:t>[</w:t>
-            </w:r>
-            <w:proofErr w:type="gramStart"/>
-            <w:r>
-              <w:t>in</w:t>
-            </w:r>
-            <w:proofErr w:type="gramEnd"/>
-            <w:r>
-              <w:t>]</w:t>
+              <w:t>[in]</w:t>
             </w:r>
           </w:p>
         </w:tc>
@@ -4048,11 +3623,9 @@
               <w:pStyle w:val="Description"/>
               <w:ind w:left="0"/>
             </w:pPr>
-            <w:proofErr w:type="gramStart"/>
             <w:r>
               <w:t>low</w:t>
             </w:r>
-            <w:proofErr w:type="gramEnd"/>
           </w:p>
         </w:tc>
         <w:tc>
@@ -4081,15 +3654,7 @@
               <w:ind w:left="0"/>
             </w:pPr>
             <w:r>
-              <w:t>[</w:t>
-            </w:r>
-            <w:proofErr w:type="gramStart"/>
-            <w:r>
-              <w:t>in</w:t>
-            </w:r>
-            <w:proofErr w:type="gramEnd"/>
-            <w:r>
-              <w:t>]</w:t>
+              <w:t>[in]</w:t>
             </w:r>
           </w:p>
         </w:tc>
@@ -4102,11 +3667,9 @@
               <w:pStyle w:val="Description"/>
               <w:ind w:left="0"/>
             </w:pPr>
-            <w:proofErr w:type="gramStart"/>
             <w:r>
               <w:t>value</w:t>
             </w:r>
-            <w:proofErr w:type="gramEnd"/>
           </w:p>
         </w:tc>
         <w:tc>
@@ -4172,8 +3735,6 @@
         <w:pStyle w:val="Heading2"/>
       </w:pPr>
       <w:bookmarkStart w:id="11" w:name="_Toc196723951"/>
-      <w:proofErr w:type="spellStart"/>
-      <w:proofErr w:type="gramStart"/>
       <w:r>
         <w:t>pin</w:t>
       </w:r>
@@ -4181,8 +3742,6 @@
         <w:t>High</w:t>
       </w:r>
       <w:bookmarkEnd w:id="11"/>
-      <w:proofErr w:type="spellEnd"/>
-      <w:proofErr w:type="gramEnd"/>
     </w:p>
     <w:p/>
     <w:p>
@@ -4197,29 +3756,11 @@
       <w:pPr>
         <w:pStyle w:val="Code"/>
       </w:pPr>
-      <w:proofErr w:type="gramStart"/>
-      <w:r>
-        <w:t>void</w:t>
-      </w:r>
-      <w:proofErr w:type="gramEnd"/>
-      <w:r>
-        <w:t xml:space="preserve"> </w:t>
-      </w:r>
-      <w:proofErr w:type="spellStart"/>
-      <w:r>
-        <w:t>pinHigh</w:t>
-      </w:r>
-      <w:proofErr w:type="spellEnd"/>
-      <w:r>
-        <w:t>(</w:t>
-      </w:r>
-      <w:proofErr w:type="spellStart"/>
-      <w:r>
-        <w:t>int</w:t>
-      </w:r>
-      <w:proofErr w:type="spellEnd"/>
-      <w:r>
-        <w:t xml:space="preserve"> pin);</w:t>
+      <w:r>
+        <w:t>void pinHigh</w:t>
+      </w:r>
+      <w:r>
+        <w:t>(int pin);</w:t>
       </w:r>
     </w:p>
     <w:p>
@@ -4266,15 +3807,7 @@
               <w:ind w:left="0"/>
             </w:pPr>
             <w:r>
-              <w:t>[</w:t>
-            </w:r>
-            <w:proofErr w:type="gramStart"/>
-            <w:r>
-              <w:t>in</w:t>
-            </w:r>
-            <w:proofErr w:type="gramEnd"/>
-            <w:r>
-              <w:t>]</w:t>
+              <w:t>[in]</w:t>
             </w:r>
           </w:p>
         </w:tc>
@@ -4287,11 +3820,9 @@
               <w:pStyle w:val="Description"/>
               <w:ind w:left="0"/>
             </w:pPr>
-            <w:proofErr w:type="gramStart"/>
             <w:r>
               <w:t>pin</w:t>
             </w:r>
-            <w:proofErr w:type="gramEnd"/>
           </w:p>
         </w:tc>
         <w:tc>
@@ -4340,23 +3871,7 @@
         <w:t xml:space="preserve"> </w:t>
       </w:r>
       <w:r>
-        <w:t xml:space="preserve">Since pins are inputs by default, the pin should be set to an output using either </w:t>
-      </w:r>
-      <w:proofErr w:type="spellStart"/>
-      <w:r>
-        <w:t>pinOutput</w:t>
-      </w:r>
-      <w:proofErr w:type="spellEnd"/>
-      <w:r>
-        <w:t xml:space="preserve"> or </w:t>
-      </w:r>
-      <w:proofErr w:type="spellStart"/>
-      <w:r>
-        <w:t>pinSetDir</w:t>
-      </w:r>
-      <w:proofErr w:type="spellEnd"/>
-      <w:r>
-        <w:t xml:space="preserve"> prior to calling this function.</w:t>
+        <w:t>Since pins are inputs by default, the pin should be set to an output using either pinOutput or pinSetDir prior to calling this function.</w:t>
       </w:r>
     </w:p>
     <w:p>
@@ -4385,8 +3900,6 @@
         <w:pStyle w:val="Heading2"/>
       </w:pPr>
       <w:bookmarkStart w:id="12" w:name="_Toc196723952"/>
-      <w:proofErr w:type="spellStart"/>
-      <w:proofErr w:type="gramStart"/>
       <w:r>
         <w:t>pin</w:t>
       </w:r>
@@ -4394,8 +3907,6 @@
         <w:t>Low</w:t>
       </w:r>
       <w:bookmarkEnd w:id="12"/>
-      <w:proofErr w:type="spellEnd"/>
-      <w:proofErr w:type="gramEnd"/>
     </w:p>
     <w:p/>
     <w:p>
@@ -4410,29 +3921,11 @@
       <w:pPr>
         <w:pStyle w:val="Code"/>
       </w:pPr>
-      <w:proofErr w:type="gramStart"/>
-      <w:r>
-        <w:t>void</w:t>
-      </w:r>
-      <w:proofErr w:type="gramEnd"/>
-      <w:r>
-        <w:t xml:space="preserve"> </w:t>
-      </w:r>
-      <w:proofErr w:type="spellStart"/>
-      <w:r>
-        <w:t>pinLow</w:t>
-      </w:r>
-      <w:proofErr w:type="spellEnd"/>
-      <w:r>
-        <w:t>(</w:t>
-      </w:r>
-      <w:proofErr w:type="spellStart"/>
-      <w:r>
-        <w:t>int</w:t>
-      </w:r>
-      <w:proofErr w:type="spellEnd"/>
-      <w:r>
-        <w:t xml:space="preserve"> pin);</w:t>
+      <w:r>
+        <w:t>void pinLow</w:t>
+      </w:r>
+      <w:r>
+        <w:t>(int pin);</w:t>
       </w:r>
     </w:p>
     <w:p>
@@ -4479,15 +3972,7 @@
               <w:ind w:left="0"/>
             </w:pPr>
             <w:r>
-              <w:t>[</w:t>
-            </w:r>
-            <w:proofErr w:type="gramStart"/>
-            <w:r>
-              <w:t>in</w:t>
-            </w:r>
-            <w:proofErr w:type="gramEnd"/>
-            <w:r>
-              <w:t>]</w:t>
+              <w:t>[in]</w:t>
             </w:r>
           </w:p>
         </w:tc>
@@ -4500,11 +3985,9 @@
               <w:pStyle w:val="Description"/>
               <w:ind w:left="0"/>
             </w:pPr>
-            <w:proofErr w:type="gramStart"/>
             <w:r>
               <w:t>pin</w:t>
             </w:r>
-            <w:proofErr w:type="gramEnd"/>
           </w:p>
         </w:tc>
         <w:tc>
@@ -4559,23 +4042,7 @@
         <w:t xml:space="preserve"> </w:t>
       </w:r>
       <w:r>
-        <w:t xml:space="preserve">Since pins are inputs by default, the pin should be set to an output using either </w:t>
-      </w:r>
-      <w:proofErr w:type="spellStart"/>
-      <w:r>
-        <w:t>pinOutput</w:t>
-      </w:r>
-      <w:proofErr w:type="spellEnd"/>
-      <w:r>
-        <w:t xml:space="preserve"> or </w:t>
-      </w:r>
-      <w:proofErr w:type="spellStart"/>
-      <w:r>
-        <w:t>pinSetDir</w:t>
-      </w:r>
-      <w:proofErr w:type="spellEnd"/>
-      <w:r>
-        <w:t xml:space="preserve"> prior to calling this function.</w:t>
+        <w:t>Since pins are inputs by default, the pin should be set to an output using either pinOutput or pinSetDir prior to calling this function.</w:t>
       </w:r>
     </w:p>
     <w:p>
@@ -4604,8 +4071,6 @@
         <w:pStyle w:val="Heading2"/>
       </w:pPr>
       <w:bookmarkStart w:id="13" w:name="_Toc196723953"/>
-      <w:proofErr w:type="spellStart"/>
-      <w:proofErr w:type="gramStart"/>
       <w:r>
         <w:t>pin</w:t>
       </w:r>
@@ -4613,8 +4078,6 @@
         <w:t>Toggle</w:t>
       </w:r>
       <w:bookmarkEnd w:id="13"/>
-      <w:proofErr w:type="spellEnd"/>
-      <w:proofErr w:type="gramEnd"/>
     </w:p>
     <w:p/>
     <w:p>
@@ -4629,29 +4092,11 @@
       <w:pPr>
         <w:pStyle w:val="Code"/>
       </w:pPr>
-      <w:proofErr w:type="gramStart"/>
-      <w:r>
-        <w:t>void</w:t>
-      </w:r>
-      <w:proofErr w:type="gramEnd"/>
-      <w:r>
-        <w:t xml:space="preserve"> </w:t>
-      </w:r>
-      <w:proofErr w:type="spellStart"/>
-      <w:r>
-        <w:t>pinToggle</w:t>
-      </w:r>
-      <w:proofErr w:type="spellEnd"/>
-      <w:r>
-        <w:t>(</w:t>
-      </w:r>
-      <w:proofErr w:type="spellStart"/>
-      <w:r>
-        <w:t>int</w:t>
-      </w:r>
-      <w:proofErr w:type="spellEnd"/>
-      <w:r>
-        <w:t xml:space="preserve"> pin);</w:t>
+      <w:r>
+        <w:t>void pinToggle</w:t>
+      </w:r>
+      <w:r>
+        <w:t>(int pin);</w:t>
       </w:r>
     </w:p>
     <w:p>
@@ -4698,15 +4143,7 @@
               <w:ind w:left="0"/>
             </w:pPr>
             <w:r>
-              <w:t>[</w:t>
-            </w:r>
-            <w:proofErr w:type="gramStart"/>
-            <w:r>
-              <w:t>in</w:t>
-            </w:r>
-            <w:proofErr w:type="gramEnd"/>
-            <w:r>
-              <w:t>]</w:t>
+              <w:t>[in]</w:t>
             </w:r>
           </w:p>
         </w:tc>
@@ -4719,11 +4156,9 @@
               <w:pStyle w:val="Description"/>
               <w:ind w:left="0"/>
             </w:pPr>
-            <w:proofErr w:type="gramStart"/>
             <w:r>
               <w:t>pin</w:t>
             </w:r>
-            <w:proofErr w:type="gramEnd"/>
           </w:p>
         </w:tc>
         <w:tc>
@@ -4769,23 +4204,7 @@
         <w:t xml:space="preserve"> </w:t>
       </w:r>
       <w:r>
-        <w:t xml:space="preserve">Since pins are inputs by default, the pin should be set to an output using either </w:t>
-      </w:r>
-      <w:proofErr w:type="spellStart"/>
-      <w:r>
-        <w:t>pinOutput</w:t>
-      </w:r>
-      <w:proofErr w:type="spellEnd"/>
-      <w:r>
-        <w:t xml:space="preserve"> or </w:t>
-      </w:r>
-      <w:proofErr w:type="spellStart"/>
-      <w:r>
-        <w:t>pinSetDir</w:t>
-      </w:r>
-      <w:proofErr w:type="spellEnd"/>
-      <w:r>
-        <w:t xml:space="preserve"> prior to calling this function.</w:t>
+        <w:t>Since pins are inputs by default, the pin should be set to an output using either pinOutput or pinSetDir prior to calling this function.</w:t>
       </w:r>
     </w:p>
     <w:p>
@@ -4819,14 +4238,10 @@
         <w:pStyle w:val="Heading2"/>
       </w:pPr>
       <w:bookmarkStart w:id="14" w:name="_Toc196723954"/>
-      <w:proofErr w:type="spellStart"/>
-      <w:proofErr w:type="gramStart"/>
       <w:r>
         <w:t>pinPulseIn</w:t>
       </w:r>
       <w:bookmarkEnd w:id="14"/>
-      <w:proofErr w:type="spellEnd"/>
-      <w:proofErr w:type="gramEnd"/>
     </w:p>
     <w:p/>
     <w:p>
@@ -4841,40 +4256,14 @@
       <w:pPr>
         <w:pStyle w:val="Code"/>
       </w:pPr>
-      <w:proofErr w:type="gramStart"/>
-      <w:r>
-        <w:t>void</w:t>
-      </w:r>
-      <w:proofErr w:type="gramEnd"/>
-      <w:r>
-        <w:t xml:space="preserve"> </w:t>
-      </w:r>
-      <w:proofErr w:type="spellStart"/>
-      <w:r>
-        <w:t>pinPulseIn</w:t>
-      </w:r>
-      <w:proofErr w:type="spellEnd"/>
-      <w:r>
-        <w:t>(</w:t>
-      </w:r>
-      <w:proofErr w:type="spellStart"/>
-      <w:r>
-        <w:t>int</w:t>
-      </w:r>
-      <w:proofErr w:type="spellEnd"/>
-      <w:r>
-        <w:t xml:space="preserve"> pin</w:t>
-      </w:r>
-      <w:r>
-        <w:t xml:space="preserve">, </w:t>
-      </w:r>
-      <w:proofErr w:type="spellStart"/>
-      <w:r>
-        <w:t>int</w:t>
-      </w:r>
-      <w:proofErr w:type="spellEnd"/>
-      <w:r>
-        <w:t xml:space="preserve"> state</w:t>
+      <w:r>
+        <w:t>void pinPulseIn</w:t>
+      </w:r>
+      <w:r>
+        <w:t>(int pin</w:t>
+      </w:r>
+      <w:r>
+        <w:t>, int state</w:t>
       </w:r>
       <w:r>
         <w:t>);</w:t>
@@ -4924,15 +4313,7 @@
               <w:ind w:left="0"/>
             </w:pPr>
             <w:r>
-              <w:t>[</w:t>
-            </w:r>
-            <w:proofErr w:type="gramStart"/>
-            <w:r>
-              <w:t>in</w:t>
-            </w:r>
-            <w:proofErr w:type="gramEnd"/>
-            <w:r>
-              <w:t>]</w:t>
+              <w:t>[in]</w:t>
             </w:r>
           </w:p>
         </w:tc>
@@ -4945,11 +4326,9 @@
               <w:pStyle w:val="Description"/>
               <w:ind w:left="0"/>
             </w:pPr>
-            <w:proofErr w:type="gramStart"/>
             <w:r>
               <w:t>pin</w:t>
             </w:r>
-            <w:proofErr w:type="gramEnd"/>
           </w:p>
         </w:tc>
         <w:tc>
@@ -4978,15 +4357,7 @@
               <w:ind w:left="0"/>
             </w:pPr>
             <w:r>
-              <w:t>[</w:t>
-            </w:r>
-            <w:proofErr w:type="gramStart"/>
-            <w:r>
-              <w:t>in</w:t>
-            </w:r>
-            <w:proofErr w:type="gramEnd"/>
-            <w:r>
-              <w:t>]</w:t>
+              <w:t>[in]</w:t>
             </w:r>
           </w:p>
         </w:tc>
@@ -4999,11 +4370,9 @@
               <w:pStyle w:val="Description"/>
               <w:ind w:left="0"/>
             </w:pPr>
-            <w:proofErr w:type="gramStart"/>
             <w:r>
               <w:t>state</w:t>
             </w:r>
-            <w:proofErr w:type="gramEnd"/>
           </w:p>
         </w:tc>
         <w:tc>
@@ -5133,7 +4502,6 @@
       <w:pPr>
         <w:pStyle w:val="Description"/>
       </w:pPr>
-      <w:proofErr w:type="gramStart"/>
       <w:r>
         <w:t xml:space="preserve">The duration of the pulse in </w:t>
       </w:r>
@@ -5143,21 +4511,16 @@
       <w:r>
         <w:t>.</w:t>
       </w:r>
-      <w:proofErr w:type="gramEnd"/>
     </w:p>
     <w:p>
       <w:pPr>
         <w:pStyle w:val="Heading2"/>
       </w:pPr>
       <w:bookmarkStart w:id="15" w:name="_Toc196723955"/>
-      <w:proofErr w:type="spellStart"/>
-      <w:proofErr w:type="gramStart"/>
       <w:r>
         <w:t>pinPulseOut</w:t>
       </w:r>
       <w:bookmarkEnd w:id="15"/>
-      <w:proofErr w:type="spellEnd"/>
-      <w:proofErr w:type="gramEnd"/>
     </w:p>
     <w:p/>
     <w:p>
@@ -5172,40 +4535,14 @@
       <w:pPr>
         <w:pStyle w:val="Code"/>
       </w:pPr>
-      <w:proofErr w:type="gramStart"/>
-      <w:r>
-        <w:t>void</w:t>
-      </w:r>
-      <w:proofErr w:type="gramEnd"/>
-      <w:r>
-        <w:t xml:space="preserve"> </w:t>
-      </w:r>
-      <w:proofErr w:type="spellStart"/>
-      <w:r>
-        <w:t>pinPulseOut</w:t>
-      </w:r>
-      <w:proofErr w:type="spellEnd"/>
-      <w:r>
-        <w:t>(</w:t>
-      </w:r>
-      <w:proofErr w:type="spellStart"/>
-      <w:r>
-        <w:t>int</w:t>
-      </w:r>
-      <w:proofErr w:type="spellEnd"/>
-      <w:r>
-        <w:t xml:space="preserve"> pin</w:t>
-      </w:r>
-      <w:r>
-        <w:t xml:space="preserve">, </w:t>
-      </w:r>
-      <w:proofErr w:type="spellStart"/>
-      <w:r>
-        <w:t>int</w:t>
-      </w:r>
-      <w:proofErr w:type="spellEnd"/>
-      <w:r>
-        <w:t xml:space="preserve"> duration</w:t>
+      <w:r>
+        <w:t>void pinPulseOut</w:t>
+      </w:r>
+      <w:r>
+        <w:t>(int pin</w:t>
+      </w:r>
+      <w:r>
+        <w:t>, int duration</w:t>
       </w:r>
       <w:r>
         <w:t>);</w:t>
@@ -5255,15 +4592,7 @@
               <w:ind w:left="0"/>
             </w:pPr>
             <w:r>
-              <w:t>[</w:t>
-            </w:r>
-            <w:proofErr w:type="gramStart"/>
-            <w:r>
-              <w:t>in</w:t>
-            </w:r>
-            <w:proofErr w:type="gramEnd"/>
-            <w:r>
-              <w:t>]</w:t>
+              <w:t>[in]</w:t>
             </w:r>
           </w:p>
         </w:tc>
@@ -5276,11 +4605,9 @@
               <w:pStyle w:val="Description"/>
               <w:ind w:left="0"/>
             </w:pPr>
-            <w:proofErr w:type="gramStart"/>
             <w:r>
               <w:t>pin</w:t>
             </w:r>
-            <w:proofErr w:type="gramEnd"/>
           </w:p>
         </w:tc>
         <w:tc>
@@ -5309,15 +4636,7 @@
               <w:ind w:left="0"/>
             </w:pPr>
             <w:r>
-              <w:t>[</w:t>
-            </w:r>
-            <w:proofErr w:type="gramStart"/>
-            <w:r>
-              <w:t>in</w:t>
-            </w:r>
-            <w:proofErr w:type="gramEnd"/>
-            <w:r>
-              <w:t>]</w:t>
+              <w:t>[in]</w:t>
             </w:r>
           </w:p>
         </w:tc>
@@ -5330,11 +4649,9 @@
               <w:pStyle w:val="Description"/>
               <w:ind w:left="0"/>
             </w:pPr>
-            <w:proofErr w:type="gramStart"/>
             <w:r>
               <w:t>duration</w:t>
             </w:r>
-            <w:proofErr w:type="gramEnd"/>
           </w:p>
         </w:tc>
         <w:tc>
@@ -5444,12 +4761,10 @@
         <w:pStyle w:val="Heading2"/>
       </w:pPr>
       <w:bookmarkStart w:id="17" w:name="_Toc196723957"/>
-      <w:proofErr w:type="gramStart"/>
       <w:r>
         <w:t>i2cInit</w:t>
       </w:r>
       <w:bookmarkEnd w:id="17"/>
-      <w:proofErr w:type="gramEnd"/>
     </w:p>
     <w:p/>
     <w:p>
@@ -5464,15 +4779,8 @@
       <w:pPr>
         <w:pStyle w:val="Code"/>
       </w:pPr>
-      <w:proofErr w:type="spellStart"/>
-      <w:proofErr w:type="gramStart"/>
-      <w:r>
-        <w:t>int</w:t>
-      </w:r>
-      <w:proofErr w:type="spellEnd"/>
-      <w:proofErr w:type="gramEnd"/>
-      <w:r>
-        <w:t xml:space="preserve"> i2cInit(</w:t>
+      <w:r>
+        <w:t>int i2cInit(</w:t>
       </w:r>
     </w:p>
     <w:p>
@@ -5481,11 +4789,7 @@
         <w:ind w:left="1440" w:firstLine="720"/>
       </w:pPr>
       <w:r>
-        <w:t>I2C_STATE *</w:t>
-      </w:r>
-      <w:proofErr w:type="spellStart"/>
-      <w:r>
-        <w:t>dev,</w:t>
+        <w:t>I2C_STATE *dev,</w:t>
       </w:r>
     </w:p>
     <w:p>
@@ -5493,18 +4797,8 @@
         <w:pStyle w:val="Code"/>
         <w:ind w:left="1440" w:firstLine="720"/>
       </w:pPr>
-      <w:proofErr w:type="gramStart"/>
-      <w:r>
-        <w:t>int</w:t>
-      </w:r>
-      <w:proofErr w:type="spellEnd"/>
-      <w:proofErr w:type="gramEnd"/>
-      <w:r>
-        <w:t xml:space="preserve"> </w:t>
-      </w:r>
-      <w:proofErr w:type="spellStart"/>
-      <w:r>
-        <w:t>scl,</w:t>
+      <w:r>
+        <w:t>int scl,</w:t>
       </w:r>
     </w:p>
     <w:p>
@@ -5512,18 +4806,8 @@
         <w:pStyle w:val="Code"/>
         <w:ind w:left="1440" w:firstLine="720"/>
       </w:pPr>
-      <w:proofErr w:type="gramStart"/>
-      <w:r>
-        <w:t>int</w:t>
-      </w:r>
-      <w:proofErr w:type="spellEnd"/>
-      <w:proofErr w:type="gramEnd"/>
-      <w:r>
-        <w:t xml:space="preserve"> </w:t>
-      </w:r>
-      <w:proofErr w:type="spellStart"/>
-      <w:r>
-        <w:t>sda,</w:t>
+      <w:r>
+        <w:t>int sda,</w:t>
       </w:r>
     </w:p>
     <w:p>
@@ -5531,14 +4815,8 @@
         <w:pStyle w:val="Code"/>
         <w:ind w:left="1440" w:firstLine="720"/>
       </w:pPr>
-      <w:proofErr w:type="gramStart"/>
-      <w:r>
-        <w:t>int</w:t>
-      </w:r>
-      <w:proofErr w:type="spellEnd"/>
-      <w:proofErr w:type="gramEnd"/>
-      <w:r>
-        <w:t xml:space="preserve"> frequency);</w:t>
+      <w:r>
+        <w:t>int frequency);</w:t>
       </w:r>
     </w:p>
     <w:p>
@@ -5588,11 +4866,9 @@
             <w:r>
               <w:t>[</w:t>
             </w:r>
-            <w:proofErr w:type="gramStart"/>
             <w:r>
               <w:t>out</w:t>
             </w:r>
-            <w:proofErr w:type="gramEnd"/>
             <w:r>
               <w:t>]</w:t>
             </w:r>
@@ -5607,13 +4883,9 @@
               <w:pStyle w:val="Description"/>
               <w:ind w:left="0"/>
             </w:pPr>
-            <w:proofErr w:type="spellStart"/>
-            <w:proofErr w:type="gramStart"/>
             <w:r>
               <w:t>dev</w:t>
             </w:r>
-            <w:proofErr w:type="spellEnd"/>
-            <w:proofErr w:type="gramEnd"/>
           </w:p>
         </w:tc>
         <w:tc>
@@ -5642,15 +4914,7 @@
               <w:ind w:left="0"/>
             </w:pPr>
             <w:r>
-              <w:t>[</w:t>
-            </w:r>
-            <w:proofErr w:type="gramStart"/>
-            <w:r>
-              <w:t>in</w:t>
-            </w:r>
-            <w:proofErr w:type="gramEnd"/>
-            <w:r>
-              <w:t>]</w:t>
+              <w:t>[in]</w:t>
             </w:r>
           </w:p>
         </w:tc>
@@ -5663,13 +4927,9 @@
               <w:pStyle w:val="Description"/>
               <w:ind w:left="0"/>
             </w:pPr>
-            <w:proofErr w:type="spellStart"/>
-            <w:proofErr w:type="gramStart"/>
             <w:r>
               <w:t>scl</w:t>
             </w:r>
-            <w:proofErr w:type="spellEnd"/>
-            <w:proofErr w:type="gramEnd"/>
           </w:p>
         </w:tc>
         <w:tc>
@@ -5698,15 +4958,7 @@
               <w:ind w:left="0"/>
             </w:pPr>
             <w:r>
-              <w:t>[</w:t>
-            </w:r>
-            <w:proofErr w:type="gramStart"/>
-            <w:r>
-              <w:t>in</w:t>
-            </w:r>
-            <w:proofErr w:type="gramEnd"/>
-            <w:r>
-              <w:t>]</w:t>
+              <w:t>[in]</w:t>
             </w:r>
           </w:p>
         </w:tc>
@@ -5719,13 +4971,9 @@
               <w:pStyle w:val="Description"/>
               <w:ind w:left="0"/>
             </w:pPr>
-            <w:proofErr w:type="spellStart"/>
-            <w:proofErr w:type="gramStart"/>
             <w:r>
               <w:t>sda</w:t>
             </w:r>
-            <w:proofErr w:type="spellEnd"/>
-            <w:proofErr w:type="gramEnd"/>
           </w:p>
         </w:tc>
         <w:tc>
@@ -5754,15 +5002,7 @@
               <w:ind w:left="0"/>
             </w:pPr>
             <w:r>
-              <w:t>[</w:t>
-            </w:r>
-            <w:proofErr w:type="gramStart"/>
-            <w:r>
-              <w:t>in</w:t>
-            </w:r>
-            <w:proofErr w:type="gramEnd"/>
-            <w:r>
-              <w:t>]</w:t>
+              <w:t>[in]</w:t>
             </w:r>
           </w:p>
         </w:tc>
@@ -5775,11 +5015,9 @@
               <w:pStyle w:val="Description"/>
               <w:ind w:left="0"/>
             </w:pPr>
-            <w:proofErr w:type="gramStart"/>
             <w:r>
               <w:t>frequency</w:t>
             </w:r>
-            <w:proofErr w:type="gramEnd"/>
           </w:p>
         </w:tc>
         <w:tc>
@@ -5926,12 +5164,10 @@
         <w:pStyle w:val="Heading2"/>
       </w:pPr>
       <w:bookmarkStart w:id="18" w:name="_Toc196723958"/>
-      <w:proofErr w:type="gramStart"/>
       <w:r>
         <w:t>i2cTerm</w:t>
       </w:r>
       <w:bookmarkEnd w:id="18"/>
-      <w:proofErr w:type="gramEnd"/>
     </w:p>
     <w:p/>
     <w:p>
@@ -5946,23 +5182,8 @@
       <w:pPr>
         <w:pStyle w:val="Code"/>
       </w:pPr>
-      <w:proofErr w:type="spellStart"/>
-      <w:proofErr w:type="gramStart"/>
-      <w:r>
-        <w:t>int</w:t>
-      </w:r>
-      <w:proofErr w:type="spellEnd"/>
-      <w:proofErr w:type="gramEnd"/>
-      <w:r>
-        <w:t xml:space="preserve"> i2cTerm(I2C_STATE *</w:t>
-      </w:r>
-      <w:proofErr w:type="spellStart"/>
-      <w:r>
-        <w:t>dev</w:t>
-      </w:r>
-      <w:proofErr w:type="spellEnd"/>
-      <w:r>
-        <w:t>);</w:t>
+      <w:r>
+        <w:t>int i2cTerm(I2C_STATE *dev);</w:t>
       </w:r>
     </w:p>
     <w:p>
@@ -6010,15 +5231,7 @@
               <w:ind w:left="0"/>
             </w:pPr>
             <w:r>
-              <w:t>[</w:t>
-            </w:r>
-            <w:proofErr w:type="gramStart"/>
-            <w:r>
-              <w:t>in</w:t>
-            </w:r>
-            <w:proofErr w:type="gramEnd"/>
-            <w:r>
-              <w:t>]</w:t>
+              <w:t>[in]</w:t>
             </w:r>
           </w:p>
         </w:tc>
@@ -6031,13 +5244,9 @@
               <w:pStyle w:val="Description"/>
               <w:ind w:left="0"/>
             </w:pPr>
-            <w:proofErr w:type="spellStart"/>
-            <w:proofErr w:type="gramStart"/>
             <w:r>
               <w:t>dev</w:t>
             </w:r>
-            <w:proofErr w:type="spellEnd"/>
-            <w:proofErr w:type="gramEnd"/>
           </w:p>
         </w:tc>
         <w:tc>
@@ -6175,7 +5384,6 @@
         <w:pStyle w:val="Heading2"/>
       </w:pPr>
       <w:bookmarkStart w:id="19" w:name="_Toc196723959"/>
-      <w:proofErr w:type="gramStart"/>
       <w:r>
         <w:t>i2c</w:t>
       </w:r>
@@ -6183,7 +5391,6 @@
         <w:t>SendBuf</w:t>
       </w:r>
       <w:bookmarkEnd w:id="19"/>
-      <w:proofErr w:type="gramEnd"/>
     </w:p>
     <w:p/>
     <w:p>
@@ -6198,15 +5405,8 @@
       <w:pPr>
         <w:pStyle w:val="Code"/>
       </w:pPr>
-      <w:proofErr w:type="spellStart"/>
-      <w:proofErr w:type="gramStart"/>
-      <w:r>
-        <w:t>int</w:t>
-      </w:r>
-      <w:proofErr w:type="spellEnd"/>
-      <w:proofErr w:type="gramEnd"/>
-      <w:r>
-        <w:t xml:space="preserve"> i2cSendBuf(</w:t>
+      <w:r>
+        <w:t>int i2cSendBuf(</w:t>
       </w:r>
     </w:p>
     <w:p>
@@ -6215,11 +5415,7 @@
         <w:ind w:left="1440" w:firstLine="720"/>
       </w:pPr>
       <w:r>
-        <w:t>I2C_STATE *</w:t>
-      </w:r>
-      <w:proofErr w:type="spellStart"/>
-      <w:r>
-        <w:t>dev,</w:t>
+        <w:t>I2C_STATE *dev,</w:t>
       </w:r>
     </w:p>
     <w:p>
@@ -6227,14 +5423,8 @@
         <w:pStyle w:val="Code"/>
         <w:ind w:left="1440" w:firstLine="720"/>
       </w:pPr>
-      <w:proofErr w:type="gramStart"/>
-      <w:r>
-        <w:t>int</w:t>
-      </w:r>
-      <w:proofErr w:type="spellEnd"/>
-      <w:proofErr w:type="gramEnd"/>
-      <w:r>
-        <w:t xml:space="preserve"> address,</w:t>
+      <w:r>
+        <w:t>int address,</w:t>
       </w:r>
     </w:p>
     <w:p>
@@ -6242,17 +5432,8 @@
         <w:pStyle w:val="Code"/>
         <w:ind w:left="1440" w:firstLine="720"/>
       </w:pPr>
-      <w:proofErr w:type="gramStart"/>
-      <w:r>
-        <w:t>uint8</w:t>
-      </w:r>
-      <w:proofErr w:type="gramEnd"/>
-      <w:r>
-        <w:t>_t *</w:t>
-      </w:r>
-      <w:proofErr w:type="spellStart"/>
-      <w:r>
-        <w:t>buffer,</w:t>
+      <w:r>
+        <w:t>uint8_t *buffer,</w:t>
       </w:r>
     </w:p>
     <w:p>
@@ -6260,14 +5441,8 @@
         <w:pStyle w:val="Code"/>
         <w:ind w:left="1440" w:firstLine="720"/>
       </w:pPr>
-      <w:proofErr w:type="gramStart"/>
-      <w:r>
-        <w:t>int</w:t>
-      </w:r>
-      <w:proofErr w:type="spellEnd"/>
-      <w:proofErr w:type="gramEnd"/>
-      <w:r>
-        <w:t xml:space="preserve"> count);</w:t>
+      <w:r>
+        <w:t>int count);</w:t>
       </w:r>
     </w:p>
     <w:p>
@@ -6315,15 +5490,7 @@
               <w:ind w:left="0"/>
             </w:pPr>
             <w:r>
-              <w:t>[</w:t>
-            </w:r>
-            <w:proofErr w:type="gramStart"/>
-            <w:r>
-              <w:t>in</w:t>
-            </w:r>
-            <w:proofErr w:type="gramEnd"/>
-            <w:r>
-              <w:t>]</w:t>
+              <w:t>[in]</w:t>
             </w:r>
           </w:p>
         </w:tc>
@@ -6336,13 +5503,9 @@
               <w:pStyle w:val="Description"/>
               <w:ind w:left="0"/>
             </w:pPr>
-            <w:proofErr w:type="spellStart"/>
-            <w:proofErr w:type="gramStart"/>
             <w:r>
               <w:t>dev</w:t>
             </w:r>
-            <w:proofErr w:type="spellEnd"/>
-            <w:proofErr w:type="gramEnd"/>
           </w:p>
         </w:tc>
         <w:tc>
@@ -6371,15 +5534,7 @@
               <w:ind w:left="0"/>
             </w:pPr>
             <w:r>
-              <w:t>[</w:t>
-            </w:r>
-            <w:proofErr w:type="gramStart"/>
-            <w:r>
-              <w:t>in</w:t>
-            </w:r>
-            <w:proofErr w:type="gramEnd"/>
-            <w:r>
-              <w:t>]</w:t>
+              <w:t>[in]</w:t>
             </w:r>
           </w:p>
         </w:tc>
@@ -6392,11 +5547,9 @@
               <w:pStyle w:val="Description"/>
               <w:ind w:left="0"/>
             </w:pPr>
-            <w:proofErr w:type="gramStart"/>
             <w:r>
               <w:t>address</w:t>
             </w:r>
-            <w:proofErr w:type="gramEnd"/>
           </w:p>
         </w:tc>
         <w:tc>
@@ -6425,15 +5578,7 @@
               <w:ind w:left="0"/>
             </w:pPr>
             <w:r>
-              <w:t>[</w:t>
-            </w:r>
-            <w:proofErr w:type="gramStart"/>
-            <w:r>
-              <w:t>in</w:t>
-            </w:r>
-            <w:proofErr w:type="gramEnd"/>
-            <w:r>
-              <w:t>]</w:t>
+              <w:t>[in]</w:t>
             </w:r>
           </w:p>
         </w:tc>
@@ -6446,11 +5591,9 @@
               <w:pStyle w:val="Description"/>
               <w:ind w:left="0"/>
             </w:pPr>
-            <w:proofErr w:type="gramStart"/>
             <w:r>
               <w:t>buffer</w:t>
             </w:r>
-            <w:proofErr w:type="gramEnd"/>
           </w:p>
         </w:tc>
         <w:tc>
@@ -6479,15 +5622,7 @@
               <w:ind w:left="0"/>
             </w:pPr>
             <w:r>
-              <w:t>[</w:t>
-            </w:r>
-            <w:proofErr w:type="gramStart"/>
-            <w:r>
-              <w:t>in</w:t>
-            </w:r>
-            <w:proofErr w:type="gramEnd"/>
-            <w:r>
-              <w:t>]</w:t>
+              <w:t>[in]</w:t>
             </w:r>
           </w:p>
         </w:tc>
@@ -6500,11 +5635,9 @@
               <w:pStyle w:val="Description"/>
               <w:ind w:left="0"/>
             </w:pPr>
-            <w:proofErr w:type="gramStart"/>
             <w:r>
               <w:t>count</w:t>
             </w:r>
-            <w:proofErr w:type="gramEnd"/>
           </w:p>
         </w:tc>
         <w:tc>
@@ -6648,12 +5781,10 @@
         <w:pStyle w:val="Heading2"/>
       </w:pPr>
       <w:bookmarkStart w:id="20" w:name="_Toc196723960"/>
-      <w:proofErr w:type="gramStart"/>
       <w:r>
         <w:t>i2cBegin</w:t>
       </w:r>
       <w:bookmarkEnd w:id="20"/>
-      <w:proofErr w:type="gramEnd"/>
     </w:p>
     <w:p/>
     <w:p>
@@ -6668,31 +5799,8 @@
       <w:pPr>
         <w:pStyle w:val="Code"/>
       </w:pPr>
-      <w:proofErr w:type="spellStart"/>
-      <w:proofErr w:type="gramStart"/>
-      <w:r>
-        <w:t>int</w:t>
-      </w:r>
-      <w:proofErr w:type="spellEnd"/>
-      <w:proofErr w:type="gramEnd"/>
-      <w:r>
-        <w:t xml:space="preserve"> i2cBegin(I2C_STATE *</w:t>
-      </w:r>
-      <w:proofErr w:type="spellStart"/>
-      <w:r>
-        <w:t>dev</w:t>
-      </w:r>
-      <w:proofErr w:type="spellEnd"/>
-      <w:r>
-        <w:t xml:space="preserve">, </w:t>
-      </w:r>
-      <w:proofErr w:type="spellStart"/>
-      <w:r>
-        <w:t>int</w:t>
-      </w:r>
-      <w:proofErr w:type="spellEnd"/>
-      <w:r>
-        <w:t xml:space="preserve"> address);</w:t>
+      <w:r>
+        <w:t>int i2cBegin(I2C_STATE *dev, int address);</w:t>
       </w:r>
     </w:p>
     <w:p>
@@ -6740,15 +5848,7 @@
               <w:ind w:left="0"/>
             </w:pPr>
             <w:r>
-              <w:t>[</w:t>
-            </w:r>
-            <w:proofErr w:type="gramStart"/>
-            <w:r>
-              <w:t>in</w:t>
-            </w:r>
-            <w:proofErr w:type="gramEnd"/>
-            <w:r>
-              <w:t>]</w:t>
+              <w:t>[in]</w:t>
             </w:r>
           </w:p>
         </w:tc>
@@ -6761,13 +5861,9 @@
               <w:pStyle w:val="Description"/>
               <w:ind w:left="0"/>
             </w:pPr>
-            <w:proofErr w:type="spellStart"/>
-            <w:proofErr w:type="gramStart"/>
             <w:r>
               <w:t>dev</w:t>
             </w:r>
-            <w:proofErr w:type="spellEnd"/>
-            <w:proofErr w:type="gramEnd"/>
           </w:p>
         </w:tc>
         <w:tc>
@@ -6796,15 +5892,7 @@
               <w:ind w:left="0"/>
             </w:pPr>
             <w:r>
-              <w:t>[</w:t>
-            </w:r>
-            <w:proofErr w:type="gramStart"/>
-            <w:r>
-              <w:t>in</w:t>
-            </w:r>
-            <w:proofErr w:type="gramEnd"/>
-            <w:r>
-              <w:t>]</w:t>
+              <w:t>[in]</w:t>
             </w:r>
           </w:p>
         </w:tc>
@@ -6817,11 +5905,9 @@
               <w:pStyle w:val="Description"/>
               <w:ind w:left="0"/>
             </w:pPr>
-            <w:proofErr w:type="gramStart"/>
             <w:r>
               <w:t>address</w:t>
             </w:r>
-            <w:proofErr w:type="gramEnd"/>
           </w:p>
         </w:tc>
         <w:tc>
@@ -6972,12 +6058,10 @@
         <w:pStyle w:val="Heading2"/>
       </w:pPr>
       <w:bookmarkStart w:id="21" w:name="_Toc196723961"/>
-      <w:proofErr w:type="gramStart"/>
       <w:r>
         <w:t>i2cAddByte</w:t>
       </w:r>
       <w:bookmarkEnd w:id="21"/>
-      <w:proofErr w:type="gramEnd"/>
     </w:p>
     <w:p/>
     <w:p>
@@ -6992,34 +6076,11 @@
       <w:pPr>
         <w:pStyle w:val="Code"/>
       </w:pPr>
-      <w:proofErr w:type="spellStart"/>
-      <w:proofErr w:type="gramStart"/>
-      <w:r>
-        <w:t>int</w:t>
-      </w:r>
-      <w:proofErr w:type="spellEnd"/>
-      <w:proofErr w:type="gramEnd"/>
-      <w:r>
-        <w:t xml:space="preserve"> i2cAddByte</w:t>
-      </w:r>
-      <w:r>
-        <w:t>(I2C_STATE *</w:t>
-      </w:r>
-      <w:proofErr w:type="spellStart"/>
-      <w:r>
-        <w:t>dev</w:t>
-      </w:r>
-      <w:proofErr w:type="spellEnd"/>
-      <w:r>
-        <w:t xml:space="preserve">, </w:t>
-      </w:r>
-      <w:proofErr w:type="spellStart"/>
-      <w:r>
-        <w:t>int</w:t>
-      </w:r>
-      <w:proofErr w:type="spellEnd"/>
-      <w:r>
-        <w:t xml:space="preserve"> byte);</w:t>
+      <w:r>
+        <w:t>int i2cAddByte</w:t>
+      </w:r>
+      <w:r>
+        <w:t>(I2C_STATE *dev, int byte);</w:t>
       </w:r>
     </w:p>
     <w:p>
@@ -7067,15 +6128,7 @@
               <w:ind w:left="0"/>
             </w:pPr>
             <w:r>
-              <w:t>[</w:t>
-            </w:r>
-            <w:proofErr w:type="gramStart"/>
-            <w:r>
-              <w:t>in</w:t>
-            </w:r>
-            <w:proofErr w:type="gramEnd"/>
-            <w:r>
-              <w:t>]</w:t>
+              <w:t>[in]</w:t>
             </w:r>
           </w:p>
         </w:tc>
@@ -7088,13 +6141,9 @@
               <w:pStyle w:val="Description"/>
               <w:ind w:left="0"/>
             </w:pPr>
-            <w:proofErr w:type="spellStart"/>
-            <w:proofErr w:type="gramStart"/>
             <w:r>
               <w:t>dev</w:t>
             </w:r>
-            <w:proofErr w:type="spellEnd"/>
-            <w:proofErr w:type="gramEnd"/>
           </w:p>
         </w:tc>
         <w:tc>
@@ -7123,15 +6172,7 @@
               <w:ind w:left="0"/>
             </w:pPr>
             <w:r>
-              <w:t>[</w:t>
-            </w:r>
-            <w:proofErr w:type="gramStart"/>
-            <w:r>
-              <w:t>in</w:t>
-            </w:r>
-            <w:proofErr w:type="gramEnd"/>
-            <w:r>
-              <w:t>]</w:t>
+              <w:t>[in]</w:t>
             </w:r>
           </w:p>
         </w:tc>
@@ -7144,11 +6185,9 @@
               <w:pStyle w:val="Description"/>
               <w:ind w:left="0"/>
             </w:pPr>
-            <w:proofErr w:type="gramStart"/>
             <w:r>
               <w:t>byte</w:t>
             </w:r>
-            <w:proofErr w:type="gramEnd"/>
           </w:p>
         </w:tc>
         <w:tc>
@@ -7298,7 +6337,6 @@
         <w:pStyle w:val="Heading2"/>
       </w:pPr>
       <w:bookmarkStart w:id="22" w:name="_Toc196723962"/>
-      <w:proofErr w:type="gramStart"/>
       <w:r>
         <w:t>i2cSe</w:t>
       </w:r>
@@ -7306,7 +6344,6 @@
         <w:t>nd</w:t>
       </w:r>
       <w:bookmarkEnd w:id="22"/>
-      <w:proofErr w:type="gramEnd"/>
     </w:p>
     <w:p/>
     <w:p>
@@ -7321,26 +6358,11 @@
       <w:pPr>
         <w:pStyle w:val="Code"/>
       </w:pPr>
-      <w:proofErr w:type="spellStart"/>
-      <w:proofErr w:type="gramStart"/>
-      <w:r>
-        <w:t>int</w:t>
-      </w:r>
-      <w:proofErr w:type="spellEnd"/>
-      <w:proofErr w:type="gramEnd"/>
-      <w:r>
-        <w:t xml:space="preserve"> i2cSe</w:t>
-      </w:r>
-      <w:r>
-        <w:t>nd(I2C_STATE *</w:t>
-      </w:r>
-      <w:proofErr w:type="spellStart"/>
-      <w:r>
-        <w:t>dev</w:t>
-      </w:r>
-      <w:proofErr w:type="spellEnd"/>
-      <w:r>
-        <w:t>);</w:t>
+      <w:r>
+        <w:t>int i2cSe</w:t>
+      </w:r>
+      <w:r>
+        <w:t>nd(I2C_STATE *dev);</w:t>
       </w:r>
     </w:p>
     <w:p>
@@ -7394,15 +6416,7 @@
               <w:ind w:left="0"/>
             </w:pPr>
             <w:r>
-              <w:t>[</w:t>
-            </w:r>
-            <w:proofErr w:type="gramStart"/>
-            <w:r>
-              <w:t>in</w:t>
-            </w:r>
-            <w:proofErr w:type="gramEnd"/>
-            <w:r>
-              <w:t>]</w:t>
+              <w:t>[in]</w:t>
             </w:r>
           </w:p>
         </w:tc>
@@ -7415,13 +6429,9 @@
               <w:pStyle w:val="Description"/>
               <w:ind w:left="0"/>
             </w:pPr>
-            <w:proofErr w:type="spellStart"/>
-            <w:proofErr w:type="gramStart"/>
             <w:r>
               <w:t>dev</w:t>
             </w:r>
-            <w:proofErr w:type="spellEnd"/>
-            <w:proofErr w:type="gramEnd"/>
           </w:p>
         </w:tc>
         <w:tc>
@@ -7450,15 +6460,7 @@
               <w:ind w:left="0"/>
             </w:pPr>
             <w:r>
-              <w:t>[</w:t>
-            </w:r>
-            <w:proofErr w:type="gramStart"/>
-            <w:r>
-              <w:t>in</w:t>
-            </w:r>
-            <w:proofErr w:type="gramEnd"/>
-            <w:r>
-              <w:t>]</w:t>
+              <w:t>[in]</w:t>
             </w:r>
           </w:p>
         </w:tc>
@@ -7471,11 +6473,9 @@
               <w:pStyle w:val="Description"/>
               <w:ind w:left="0"/>
             </w:pPr>
-            <w:proofErr w:type="gramStart"/>
             <w:r>
               <w:t>byte</w:t>
             </w:r>
-            <w:proofErr w:type="gramEnd"/>
           </w:p>
         </w:tc>
         <w:tc>
@@ -7619,12 +6619,10 @@
         <w:pStyle w:val="Heading2"/>
       </w:pPr>
       <w:bookmarkStart w:id="23" w:name="_Toc196723963"/>
-      <w:proofErr w:type="gramStart"/>
       <w:r>
         <w:t>i2cRequestBuf</w:t>
       </w:r>
       <w:bookmarkEnd w:id="23"/>
-      <w:proofErr w:type="gramEnd"/>
     </w:p>
     <w:p/>
     <w:p>
@@ -7639,15 +6637,8 @@
       <w:pPr>
         <w:pStyle w:val="Code"/>
       </w:pPr>
-      <w:proofErr w:type="spellStart"/>
-      <w:proofErr w:type="gramStart"/>
-      <w:r>
-        <w:t>int</w:t>
-      </w:r>
-      <w:proofErr w:type="spellEnd"/>
-      <w:proofErr w:type="gramEnd"/>
-      <w:r>
-        <w:t xml:space="preserve"> i2cRequestBuf(</w:t>
+      <w:r>
+        <w:t>int i2cRequestBuf(</w:t>
       </w:r>
     </w:p>
     <w:p>
@@ -7656,15 +6647,7 @@
         <w:ind w:left="1440" w:firstLine="720"/>
       </w:pPr>
       <w:r>
-        <w:t>I2C_STATE *</w:t>
-      </w:r>
-      <w:proofErr w:type="spellStart"/>
-      <w:r>
-        <w:t>dev</w:t>
-      </w:r>
-      <w:proofErr w:type="spellEnd"/>
-      <w:r>
-        <w:t>,</w:t>
+        <w:t>I2C_STATE *dev,</w:t>
       </w:r>
     </w:p>
     <w:p>
@@ -7672,15 +6655,8 @@
         <w:pStyle w:val="Code"/>
         <w:ind w:left="1440" w:firstLine="720"/>
       </w:pPr>
-      <w:proofErr w:type="spellStart"/>
-      <w:proofErr w:type="gramStart"/>
-      <w:r>
-        <w:t>int</w:t>
-      </w:r>
-      <w:proofErr w:type="spellEnd"/>
-      <w:proofErr w:type="gramEnd"/>
-      <w:r>
-        <w:t xml:space="preserve"> address,</w:t>
+      <w:r>
+        <w:t>int address,</w:t>
       </w:r>
     </w:p>
     <w:p>
@@ -7688,13 +6664,8 @@
         <w:pStyle w:val="Code"/>
         <w:ind w:left="1440" w:firstLine="720"/>
       </w:pPr>
-      <w:proofErr w:type="gramStart"/>
-      <w:r>
-        <w:t>uint8</w:t>
-      </w:r>
-      <w:proofErr w:type="gramEnd"/>
-      <w:r>
-        <w:t>_t *buffer,</w:t>
+      <w:r>
+        <w:t>uint8_t *buffer,</w:t>
       </w:r>
     </w:p>
     <w:p>
@@ -7702,15 +6673,8 @@
         <w:pStyle w:val="Code"/>
         <w:ind w:left="1440" w:firstLine="720"/>
       </w:pPr>
-      <w:proofErr w:type="spellStart"/>
-      <w:proofErr w:type="gramStart"/>
-      <w:r>
-        <w:t>int</w:t>
-      </w:r>
-      <w:proofErr w:type="spellEnd"/>
-      <w:proofErr w:type="gramEnd"/>
-      <w:r>
-        <w:t xml:space="preserve"> count);</w:t>
+      <w:r>
+        <w:t>int count);</w:t>
       </w:r>
     </w:p>
     <w:p>
@@ -7758,15 +6722,7 @@
               <w:ind w:left="0"/>
             </w:pPr>
             <w:r>
-              <w:t>[</w:t>
-            </w:r>
-            <w:proofErr w:type="gramStart"/>
-            <w:r>
-              <w:t>in</w:t>
-            </w:r>
-            <w:proofErr w:type="gramEnd"/>
-            <w:r>
-              <w:t>]</w:t>
+              <w:t>[in]</w:t>
             </w:r>
           </w:p>
         </w:tc>
@@ -7779,13 +6735,9 @@
               <w:pStyle w:val="Description"/>
               <w:ind w:left="0"/>
             </w:pPr>
-            <w:proofErr w:type="spellStart"/>
-            <w:proofErr w:type="gramStart"/>
             <w:r>
               <w:t>dev</w:t>
             </w:r>
-            <w:proofErr w:type="spellEnd"/>
-            <w:proofErr w:type="gramEnd"/>
           </w:p>
         </w:tc>
         <w:tc>
@@ -7814,15 +6766,7 @@
               <w:ind w:left="0"/>
             </w:pPr>
             <w:r>
-              <w:t>[</w:t>
-            </w:r>
-            <w:proofErr w:type="gramStart"/>
-            <w:r>
-              <w:t>in</w:t>
-            </w:r>
-            <w:proofErr w:type="gramEnd"/>
-            <w:r>
-              <w:t>]</w:t>
+              <w:t>[in]</w:t>
             </w:r>
           </w:p>
         </w:tc>
@@ -7835,11 +6779,9 @@
               <w:pStyle w:val="Description"/>
               <w:ind w:left="0"/>
             </w:pPr>
-            <w:proofErr w:type="gramStart"/>
             <w:r>
               <w:t>address</w:t>
             </w:r>
-            <w:proofErr w:type="gramEnd"/>
           </w:p>
         </w:tc>
         <w:tc>
@@ -7868,15 +6810,7 @@
               <w:ind w:left="0"/>
             </w:pPr>
             <w:r>
-              <w:t>[</w:t>
-            </w:r>
-            <w:proofErr w:type="gramStart"/>
-            <w:r>
-              <w:t>out</w:t>
-            </w:r>
-            <w:proofErr w:type="gramEnd"/>
-            <w:r>
-              <w:t>]</w:t>
+              <w:t>[out]</w:t>
             </w:r>
           </w:p>
         </w:tc>
@@ -7889,11 +6823,9 @@
               <w:pStyle w:val="Description"/>
               <w:ind w:left="0"/>
             </w:pPr>
-            <w:proofErr w:type="gramStart"/>
             <w:r>
               <w:t>buffer</w:t>
             </w:r>
-            <w:proofErr w:type="gramEnd"/>
           </w:p>
         </w:tc>
         <w:tc>
@@ -7925,15 +6857,7 @@
               <w:ind w:left="0"/>
             </w:pPr>
             <w:r>
-              <w:t>[</w:t>
-            </w:r>
-            <w:proofErr w:type="gramStart"/>
-            <w:r>
-              <w:t>in</w:t>
-            </w:r>
-            <w:proofErr w:type="gramEnd"/>
-            <w:r>
-              <w:t>]</w:t>
+              <w:t>[in]</w:t>
             </w:r>
           </w:p>
         </w:tc>
@@ -7946,11 +6870,9 @@
               <w:pStyle w:val="Description"/>
               <w:ind w:left="0"/>
             </w:pPr>
-            <w:proofErr w:type="gramStart"/>
             <w:r>
               <w:t>count</w:t>
             </w:r>
-            <w:proofErr w:type="gramEnd"/>
           </w:p>
         </w:tc>
         <w:tc>
@@ -8088,12 +7010,10 @@
         <w:pStyle w:val="Heading2"/>
       </w:pPr>
       <w:bookmarkStart w:id="24" w:name="_Toc196723964"/>
-      <w:proofErr w:type="gramStart"/>
       <w:r>
         <w:t>i2cRequest</w:t>
       </w:r>
       <w:bookmarkEnd w:id="24"/>
-      <w:proofErr w:type="gramEnd"/>
     </w:p>
     <w:p/>
     <w:p>
@@ -8108,15 +7028,8 @@
       <w:pPr>
         <w:pStyle w:val="Code"/>
       </w:pPr>
-      <w:proofErr w:type="spellStart"/>
-      <w:proofErr w:type="gramStart"/>
-      <w:r>
-        <w:t>int</w:t>
-      </w:r>
-      <w:proofErr w:type="spellEnd"/>
-      <w:proofErr w:type="gramEnd"/>
-      <w:r>
-        <w:t xml:space="preserve"> i2cRequest(</w:t>
+      <w:r>
+        <w:t>int i2cRequest(</w:t>
       </w:r>
     </w:p>
     <w:p>
@@ -8125,15 +7038,7 @@
         <w:ind w:left="1440" w:firstLine="720"/>
       </w:pPr>
       <w:r>
-        <w:t>I2C_STATE *</w:t>
-      </w:r>
-      <w:proofErr w:type="spellStart"/>
-      <w:r>
-        <w:t>dev</w:t>
-      </w:r>
-      <w:proofErr w:type="spellEnd"/>
-      <w:r>
-        <w:t>,</w:t>
+        <w:t>I2C_STATE *dev,</w:t>
       </w:r>
     </w:p>
     <w:p>
@@ -8141,15 +7046,8 @@
         <w:pStyle w:val="Code"/>
         <w:ind w:left="1440" w:firstLine="720"/>
       </w:pPr>
-      <w:proofErr w:type="spellStart"/>
-      <w:proofErr w:type="gramStart"/>
-      <w:r>
-        <w:t>int</w:t>
-      </w:r>
-      <w:proofErr w:type="spellEnd"/>
-      <w:proofErr w:type="gramEnd"/>
-      <w:r>
-        <w:t xml:space="preserve"> address,</w:t>
+      <w:r>
+        <w:t>int address,</w:t>
       </w:r>
     </w:p>
     <w:p>
@@ -8157,15 +7055,8 @@
         <w:pStyle w:val="Code"/>
         <w:ind w:left="1440" w:firstLine="720"/>
       </w:pPr>
-      <w:proofErr w:type="spellStart"/>
-      <w:proofErr w:type="gramStart"/>
-      <w:r>
-        <w:t>int</w:t>
-      </w:r>
-      <w:proofErr w:type="spellEnd"/>
-      <w:proofErr w:type="gramEnd"/>
-      <w:r>
-        <w:t xml:space="preserve"> count);</w:t>
+      <w:r>
+        <w:t>int count);</w:t>
       </w:r>
     </w:p>
     <w:p>
@@ -8213,15 +7104,7 @@
               <w:ind w:left="0"/>
             </w:pPr>
             <w:r>
-              <w:t>[</w:t>
-            </w:r>
-            <w:proofErr w:type="gramStart"/>
-            <w:r>
-              <w:t>in</w:t>
-            </w:r>
-            <w:proofErr w:type="gramEnd"/>
-            <w:r>
-              <w:t>]</w:t>
+              <w:t>[in]</w:t>
             </w:r>
           </w:p>
         </w:tc>
@@ -8234,13 +7117,9 @@
               <w:pStyle w:val="Description"/>
               <w:ind w:left="0"/>
             </w:pPr>
-            <w:proofErr w:type="spellStart"/>
-            <w:proofErr w:type="gramStart"/>
             <w:r>
               <w:t>dev</w:t>
             </w:r>
-            <w:proofErr w:type="spellEnd"/>
-            <w:proofErr w:type="gramEnd"/>
           </w:p>
         </w:tc>
         <w:tc>
@@ -8269,15 +7148,7 @@
               <w:ind w:left="0"/>
             </w:pPr>
             <w:r>
-              <w:t>[</w:t>
-            </w:r>
-            <w:proofErr w:type="gramStart"/>
-            <w:r>
-              <w:t>in</w:t>
-            </w:r>
-            <w:proofErr w:type="gramEnd"/>
-            <w:r>
-              <w:t>]</w:t>
+              <w:t>[in]</w:t>
             </w:r>
           </w:p>
         </w:tc>
@@ -8290,11 +7161,9 @@
               <w:pStyle w:val="Description"/>
               <w:ind w:left="0"/>
             </w:pPr>
-            <w:proofErr w:type="gramStart"/>
             <w:r>
               <w:t>address</w:t>
             </w:r>
-            <w:proofErr w:type="gramEnd"/>
           </w:p>
         </w:tc>
         <w:tc>
@@ -8323,15 +7192,7 @@
               <w:ind w:left="0"/>
             </w:pPr>
             <w:r>
-              <w:t>[</w:t>
-            </w:r>
-            <w:proofErr w:type="gramStart"/>
-            <w:r>
-              <w:t>in</w:t>
-            </w:r>
-            <w:proofErr w:type="gramEnd"/>
-            <w:r>
-              <w:t>]</w:t>
+              <w:t>[in]</w:t>
             </w:r>
           </w:p>
         </w:tc>
@@ -8344,11 +7205,9 @@
               <w:pStyle w:val="Description"/>
               <w:ind w:left="0"/>
             </w:pPr>
-            <w:proofErr w:type="gramStart"/>
             <w:r>
               <w:t>count</w:t>
             </w:r>
-            <w:proofErr w:type="gramEnd"/>
           </w:p>
         </w:tc>
         <w:tc>
@@ -8486,12 +7345,10 @@
         <w:pStyle w:val="Heading2"/>
       </w:pPr>
       <w:bookmarkStart w:id="25" w:name="_Toc196723965"/>
-      <w:proofErr w:type="gramStart"/>
       <w:r>
         <w:t>i2cGetByte</w:t>
       </w:r>
       <w:bookmarkEnd w:id="25"/>
-      <w:proofErr w:type="gramEnd"/>
     </w:p>
     <w:p/>
     <w:p>
@@ -8506,23 +7363,8 @@
       <w:pPr>
         <w:pStyle w:val="Code"/>
       </w:pPr>
-      <w:proofErr w:type="spellStart"/>
-      <w:proofErr w:type="gramStart"/>
-      <w:r>
-        <w:t>int</w:t>
-      </w:r>
-      <w:proofErr w:type="spellEnd"/>
-      <w:proofErr w:type="gramEnd"/>
-      <w:r>
-        <w:t xml:space="preserve"> i2cGetByte(I2C_STATE *</w:t>
-      </w:r>
-      <w:proofErr w:type="spellStart"/>
-      <w:r>
-        <w:t>dev</w:t>
-      </w:r>
-      <w:proofErr w:type="spellEnd"/>
-      <w:r>
-        <w:t>);</w:t>
+      <w:r>
+        <w:t>int i2cGetByte(I2C_STATE *dev);</w:t>
       </w:r>
     </w:p>
     <w:p>
@@ -8570,15 +7412,7 @@
               <w:ind w:left="0"/>
             </w:pPr>
             <w:r>
-              <w:t>[</w:t>
-            </w:r>
-            <w:proofErr w:type="gramStart"/>
-            <w:r>
-              <w:t>in</w:t>
-            </w:r>
-            <w:proofErr w:type="gramEnd"/>
-            <w:r>
-              <w:t>]</w:t>
+              <w:t>[in]</w:t>
             </w:r>
           </w:p>
         </w:tc>
@@ -8591,13 +7425,9 @@
               <w:pStyle w:val="Description"/>
               <w:ind w:left="0"/>
             </w:pPr>
-            <w:proofErr w:type="spellStart"/>
-            <w:proofErr w:type="gramStart"/>
             <w:r>
               <w:t>dev</w:t>
             </w:r>
-            <w:proofErr w:type="spellEnd"/>
-            <w:proofErr w:type="gramEnd"/>
           </w:p>
         </w:tc>
         <w:tc>
@@ -11629,7 +10459,7 @@
 </file>
 
 <file path=customXml/itemProps1.xml><?xml version="1.0" encoding="utf-8"?>
-<ds:datastoreItem xmlns:ds="http://schemas.openxmlformats.org/officeDocument/2006/customXml" ds:itemID="{0EFB62D4-21A7-C141-A1D7-D9F6D46EB505}">
+<ds:datastoreItem xmlns:ds="http://schemas.openxmlformats.org/officeDocument/2006/customXml" ds:itemID="{52438CBF-8713-E640-AFDC-E1B7E1F9058D}">
   <ds:schemaRefs>
     <ds:schemaRef ds:uri="http://schemas.openxmlformats.org/officeDocument/2006/bibliography"/>
   </ds:schemaRefs>

</xml_diff>